<commit_message>
correct 3 and 4 lab
</commit_message>
<xml_diff>
--- a/Лабораторные работы/Лаб1_Просто_движение.docx
+++ b/Лабораторные работы/Лаб1_Просто_движение.docx
@@ -170,7 +170,6 @@
       </w:sdtPr>
       <w:sdtEndPr/>
       <w:sdtContent>
-        <w:bookmarkStart w:id="1" w:name="_GoBack" w:displacedByCustomXml="prev"/>
         <w:p>
           <w:pPr>
             <w:rPr>
@@ -946,7 +945,6 @@
             <w:fldChar w:fldCharType="end"/>
           </w:r>
         </w:p>
-        <w:bookmarkEnd w:id="1" w:displacedByCustomXml="next"/>
       </w:sdtContent>
     </w:sdt>
     <w:p>
@@ -958,12 +956,12 @@
       <w:pPr>
         <w:pStyle w:val="1"/>
       </w:pPr>
-      <w:bookmarkStart w:id="2" w:name="_Toc162960046"/>
+      <w:bookmarkStart w:id="1" w:name="_Toc162960046"/>
       <w:r>
         <w:lastRenderedPageBreak/>
         <w:t>Цель</w:t>
       </w:r>
-      <w:bookmarkEnd w:id="2"/>
+      <w:bookmarkEnd w:id="1"/>
     </w:p>
     <w:p>
       <w:pPr>
@@ -977,11 +975,11 @@
       <w:pPr>
         <w:pStyle w:val="1"/>
       </w:pPr>
-      <w:bookmarkStart w:id="3" w:name="_Toc162960047"/>
+      <w:bookmarkStart w:id="2" w:name="_Toc162960047"/>
       <w:r>
         <w:t>Задачи</w:t>
       </w:r>
-      <w:bookmarkEnd w:id="3"/>
+      <w:bookmarkEnd w:id="2"/>
     </w:p>
     <w:p>
       <w:pPr>
@@ -1038,14 +1036,14 @@
       <w:pPr>
         <w:pStyle w:val="1"/>
       </w:pPr>
-      <w:bookmarkStart w:id="4" w:name="_Toc162960048"/>
+      <w:bookmarkStart w:id="3" w:name="_Toc162960048"/>
       <w:r>
         <w:t>Тео</w:t>
       </w:r>
       <w:r>
         <w:t>ретическая часть</w:t>
       </w:r>
-      <w:bookmarkEnd w:id="4"/>
+      <w:bookmarkEnd w:id="3"/>
       <w:r>
         <w:t xml:space="preserve"> </w:t>
       </w:r>
@@ -1168,7 +1166,21 @@
         <w:rPr>
           <w:lang w:val="en-US"/>
         </w:rPr>
-        <w:t>turtlrbro</w:t>
+        <w:t>turtl</w:t>
+      </w:r>
+      <w:r>
+        <w:rPr>
+          <w:lang w:val="en-US"/>
+        </w:rPr>
+        <w:t>e</w:t>
+      </w:r>
+      <w:bookmarkStart w:id="4" w:name="_GoBack"/>
+      <w:bookmarkEnd w:id="4"/>
+      <w:r>
+        <w:rPr>
+          <w:lang w:val="en-US"/>
+        </w:rPr>
+        <w:t>bro</w:t>
       </w:r>
       <w:r>
         <w:t>.</w:t>
@@ -2302,8 +2314,22 @@
                 <w:lang w:val="en-US" w:eastAsia="ru-RU"/>
                 <w14:ligatures w14:val="none"/>
               </w:rPr>
-              <w:t>/cmd_vel</w:t>
-            </w:r>
+              <w:t>/</w:t>
+            </w:r>
+            <w:proofErr w:type="spellStart"/>
+            <w:r>
+              <w:rPr>
+                <w:rFonts w:ascii="Consolas" w:eastAsia="Times New Roman" w:hAnsi="Consolas" w:cs="Times New Roman"/>
+                <w:color w:val="91B859"/>
+                <w:kern w:val="0"/>
+                <w:sz w:val="21"/>
+                <w:szCs w:val="21"/>
+                <w:lang w:val="en-US" w:eastAsia="ru-RU"/>
+                <w14:ligatures w14:val="none"/>
+              </w:rPr>
+              <w:t>cmd_vel</w:t>
+            </w:r>
+            <w:proofErr w:type="spellEnd"/>
             <w:r>
               <w:rPr>
                 <w:rFonts w:ascii="Consolas" w:eastAsia="Times New Roman" w:hAnsi="Consolas" w:cs="Times New Roman"/>
@@ -3058,6 +3084,7 @@
               </w:rPr>
               <w:t>(</w:t>
             </w:r>
+            <w:proofErr w:type="spellStart"/>
             <w:r>
               <w:rPr>
                 <w:rFonts w:ascii="Consolas" w:eastAsia="Times New Roman" w:hAnsi="Consolas" w:cs="Times New Roman"/>
@@ -3070,6 +3097,7 @@
               </w:rPr>
               <w:t>vel</w:t>
             </w:r>
+            <w:proofErr w:type="spellEnd"/>
             <w:r>
               <w:rPr>
                 <w:rFonts w:ascii="Consolas" w:eastAsia="Times New Roman" w:hAnsi="Consolas" w:cs="Times New Roman"/>
@@ -4795,8 +4823,22 @@
                 <w:lang w:val="en-US" w:eastAsia="ru-RU"/>
                 <w14:ligatures w14:val="none"/>
               </w:rPr>
-              <w:t>/cmd_vel</w:t>
-            </w:r>
+              <w:t>/</w:t>
+            </w:r>
+            <w:proofErr w:type="spellStart"/>
+            <w:r>
+              <w:rPr>
+                <w:rFonts w:ascii="Consolas" w:eastAsia="Times New Roman" w:hAnsi="Consolas" w:cs="Times New Roman"/>
+                <w:color w:val="91B859"/>
+                <w:kern w:val="0"/>
+                <w:sz w:val="21"/>
+                <w:szCs w:val="21"/>
+                <w:lang w:val="en-US" w:eastAsia="ru-RU"/>
+                <w14:ligatures w14:val="none"/>
+              </w:rPr>
+              <w:t>cmd_vel</w:t>
+            </w:r>
+            <w:proofErr w:type="spellEnd"/>
             <w:r>
               <w:rPr>
                 <w:rFonts w:ascii="Consolas" w:eastAsia="Times New Roman" w:hAnsi="Consolas" w:cs="Times New Roman"/>
@@ -9135,7 +9177,7 @@
           <w:rPr>
             <w:noProof/>
           </w:rPr>
-          <w:t>2</w:t>
+          <w:t>7</w:t>
         </w:r>
         <w:r>
           <w:fldChar w:fldCharType="end"/>
@@ -11739,7 +11781,7 @@
 </file>
 
 <file path=customXml/itemProps1.xml><?xml version="1.0" encoding="utf-8"?>
-<ds:datastoreItem xmlns:ds="http://schemas.openxmlformats.org/officeDocument/2006/customXml" ds:itemID="{29F13787-738C-4C00-A6C1-BFD885776A2E}">
+<ds:datastoreItem xmlns:ds="http://schemas.openxmlformats.org/officeDocument/2006/customXml" ds:itemID="{49252415-0453-42DE-B2D0-72E0E5DB081E}">
   <ds:schemaRefs>
     <ds:schemaRef ds:uri="http://schemas.openxmlformats.org/officeDocument/2006/bibliography"/>
   </ds:schemaRefs>

</xml_diff>

<commit_message>
release lab3 and lab4 add screenshots
</commit_message>
<xml_diff>
--- a/Лабораторные работы/Лаб1_Просто_движение.docx
+++ b/Лабораторные работы/Лаб1_Просто_движение.docx
@@ -41,7 +41,6 @@
     </w:p>
     <w:p>
       <w:pPr>
-        <w:pStyle w:val="1"/>
         <w:jc w:val="center"/>
         <w:rPr>
           <w:rStyle w:val="a4"/>
@@ -51,12 +50,23 @@
       <w:r>
         <w:rPr>
           <w:rStyle w:val="a4"/>
+          <w:sz w:val="36"/>
         </w:rPr>
-        <w:t>Лабораторная работа</w:t>
-      </w:r>
+        <w:t>Лаборатор</w:t>
+      </w:r>
+      <w:bookmarkStart w:id="1" w:name="_GoBack"/>
+      <w:bookmarkEnd w:id="1"/>
       <w:r>
         <w:rPr>
           <w:rStyle w:val="a4"/>
+          <w:sz w:val="36"/>
+        </w:rPr>
+        <w:t>ная работа</w:t>
+      </w:r>
+      <w:r>
+        <w:rPr>
+          <w:rStyle w:val="a4"/>
+          <w:sz w:val="36"/>
         </w:rPr>
         <w:t xml:space="preserve"> №1</w:t>
       </w:r>
@@ -159,809 +169,723 @@
         <w:br w:type="page"/>
       </w:r>
     </w:p>
-    <w:p/>
-    <w:sdt>
-      <w:sdtPr>
-        <w:id w:val="-1420012233"/>
-        <w:docPartObj>
-          <w:docPartGallery w:val="Table of Contents"/>
-          <w:docPartUnique/>
-        </w:docPartObj>
-      </w:sdtPr>
-      <w:sdtEndPr/>
-      <w:sdtContent>
-        <w:p>
-          <w:pPr>
-            <w:rPr>
-              <w:rStyle w:val="10"/>
-            </w:rPr>
-          </w:pPr>
-          <w:r>
-            <w:rPr>
-              <w:rStyle w:val="10"/>
-            </w:rPr>
-            <w:t>Оглавление</w:t>
-          </w:r>
-        </w:p>
-        <w:p>
-          <w:pPr>
-            <w:pStyle w:val="11"/>
-            <w:tabs>
-              <w:tab w:val="right" w:leader="dot" w:pos="9345"/>
-            </w:tabs>
-            <w:rPr>
-              <w:rFonts w:asciiTheme="minorHAnsi" w:eastAsiaTheme="minorEastAsia" w:hAnsiTheme="minorHAnsi"/>
-              <w:noProof/>
-              <w:kern w:val="0"/>
-              <w:sz w:val="22"/>
-              <w:szCs w:val="22"/>
-              <w:lang w:eastAsia="ru-RU"/>
-              <w14:ligatures w14:val="none"/>
-            </w:rPr>
-          </w:pPr>
-          <w:r>
-            <w:fldChar w:fldCharType="begin"/>
-          </w:r>
-          <w:r>
-            <w:instrText xml:space="preserve"> TOC \o "1-3" \h \z \u </w:instrText>
-          </w:r>
-          <w:r>
-            <w:fldChar w:fldCharType="separate"/>
-          </w:r>
-          <w:hyperlink w:anchor="_Toc162960045" w:history="1">
-            <w:r>
-              <w:rPr>
-                <w:rStyle w:val="ab"/>
-                <w:noProof/>
-              </w:rPr>
-              <w:t>Лабораторная работа №1</w:t>
-            </w:r>
-            <w:r>
-              <w:rPr>
-                <w:noProof/>
-                <w:webHidden/>
-              </w:rPr>
-              <w:tab/>
-            </w:r>
-            <w:r>
-              <w:rPr>
-                <w:noProof/>
-                <w:webHidden/>
-              </w:rPr>
-              <w:fldChar w:fldCharType="begin"/>
-            </w:r>
-            <w:r>
-              <w:rPr>
-                <w:noProof/>
-                <w:webHidden/>
-              </w:rPr>
-              <w:instrText xml:space="preserve"> PAGEREF _Toc162960045 \h </w:instrText>
-            </w:r>
-            <w:r>
-              <w:rPr>
-                <w:noProof/>
-                <w:webHidden/>
-              </w:rPr>
-            </w:r>
-            <w:r>
-              <w:rPr>
-                <w:noProof/>
-                <w:webHidden/>
-              </w:rPr>
-              <w:fldChar w:fldCharType="separate"/>
-            </w:r>
-            <w:r>
-              <w:rPr>
-                <w:noProof/>
-                <w:webHidden/>
-              </w:rPr>
-              <w:t>1</w:t>
-            </w:r>
-            <w:r>
-              <w:rPr>
-                <w:noProof/>
-                <w:webHidden/>
-              </w:rPr>
-              <w:fldChar w:fldCharType="end"/>
-            </w:r>
-          </w:hyperlink>
-        </w:p>
-        <w:p>
-          <w:pPr>
-            <w:pStyle w:val="11"/>
-            <w:tabs>
-              <w:tab w:val="right" w:leader="dot" w:pos="9345"/>
-            </w:tabs>
-            <w:rPr>
-              <w:rFonts w:asciiTheme="minorHAnsi" w:eastAsiaTheme="minorEastAsia" w:hAnsiTheme="minorHAnsi"/>
-              <w:noProof/>
-              <w:kern w:val="0"/>
-              <w:sz w:val="22"/>
-              <w:szCs w:val="22"/>
-              <w:lang w:eastAsia="ru-RU"/>
-              <w14:ligatures w14:val="none"/>
-            </w:rPr>
-          </w:pPr>
-          <w:hyperlink w:anchor="_Toc162960046" w:history="1">
-            <w:r>
-              <w:rPr>
-                <w:rStyle w:val="ab"/>
-                <w:noProof/>
-              </w:rPr>
-              <w:t>Цель</w:t>
-            </w:r>
-            <w:r>
-              <w:rPr>
-                <w:noProof/>
-                <w:webHidden/>
-              </w:rPr>
-              <w:tab/>
-            </w:r>
-            <w:r>
-              <w:rPr>
-                <w:noProof/>
-                <w:webHidden/>
-              </w:rPr>
-              <w:fldChar w:fldCharType="begin"/>
-            </w:r>
-            <w:r>
-              <w:rPr>
-                <w:noProof/>
-                <w:webHidden/>
-              </w:rPr>
-              <w:instrText xml:space="preserve"> PAGEREF _Toc162960046 \h </w:instrText>
-            </w:r>
-            <w:r>
-              <w:rPr>
-                <w:noProof/>
-                <w:webHidden/>
-              </w:rPr>
-            </w:r>
-            <w:r>
-              <w:rPr>
-                <w:noProof/>
-                <w:webHidden/>
-              </w:rPr>
-              <w:fldChar w:fldCharType="separate"/>
-            </w:r>
-            <w:r>
-              <w:rPr>
-                <w:noProof/>
-                <w:webHidden/>
-              </w:rPr>
-              <w:t>3</w:t>
-            </w:r>
-            <w:r>
-              <w:rPr>
-                <w:noProof/>
-                <w:webHidden/>
-              </w:rPr>
-              <w:fldChar w:fldCharType="end"/>
-            </w:r>
-          </w:hyperlink>
-        </w:p>
-        <w:p>
-          <w:pPr>
-            <w:pStyle w:val="11"/>
-            <w:tabs>
-              <w:tab w:val="right" w:leader="dot" w:pos="9345"/>
-            </w:tabs>
-            <w:rPr>
-              <w:rFonts w:asciiTheme="minorHAnsi" w:eastAsiaTheme="minorEastAsia" w:hAnsiTheme="minorHAnsi"/>
-              <w:noProof/>
-              <w:kern w:val="0"/>
-              <w:sz w:val="22"/>
-              <w:szCs w:val="22"/>
-              <w:lang w:eastAsia="ru-RU"/>
-              <w14:ligatures w14:val="none"/>
-            </w:rPr>
-          </w:pPr>
-          <w:hyperlink w:anchor="_Toc162960047" w:history="1">
-            <w:r>
-              <w:rPr>
-                <w:rStyle w:val="ab"/>
-                <w:noProof/>
-              </w:rPr>
-              <w:t>Задачи</w:t>
-            </w:r>
-            <w:r>
-              <w:rPr>
-                <w:noProof/>
-                <w:webHidden/>
-              </w:rPr>
-              <w:tab/>
-            </w:r>
-            <w:r>
-              <w:rPr>
-                <w:noProof/>
-                <w:webHidden/>
-              </w:rPr>
-              <w:fldChar w:fldCharType="begin"/>
-            </w:r>
-            <w:r>
-              <w:rPr>
-                <w:noProof/>
-                <w:webHidden/>
-              </w:rPr>
-              <w:instrText xml:space="preserve"> PAGEREF _Toc162960047 \h </w:instrText>
-            </w:r>
-            <w:r>
-              <w:rPr>
-                <w:noProof/>
-                <w:webHidden/>
-              </w:rPr>
-            </w:r>
-            <w:r>
-              <w:rPr>
-                <w:noProof/>
-                <w:webHidden/>
-              </w:rPr>
-              <w:fldChar w:fldCharType="separate"/>
-            </w:r>
-            <w:r>
-              <w:rPr>
-                <w:noProof/>
-                <w:webHidden/>
-              </w:rPr>
-              <w:t>3</w:t>
-            </w:r>
-            <w:r>
-              <w:rPr>
-                <w:noProof/>
-                <w:webHidden/>
-              </w:rPr>
-              <w:fldChar w:fldCharType="end"/>
-            </w:r>
-          </w:hyperlink>
-        </w:p>
-        <w:p>
-          <w:pPr>
-            <w:pStyle w:val="11"/>
-            <w:tabs>
-              <w:tab w:val="right" w:leader="dot" w:pos="9345"/>
-            </w:tabs>
-            <w:rPr>
-              <w:rFonts w:asciiTheme="minorHAnsi" w:eastAsiaTheme="minorEastAsia" w:hAnsiTheme="minorHAnsi"/>
-              <w:noProof/>
-              <w:kern w:val="0"/>
-              <w:sz w:val="22"/>
-              <w:szCs w:val="22"/>
-              <w:lang w:eastAsia="ru-RU"/>
-              <w14:ligatures w14:val="none"/>
-            </w:rPr>
-          </w:pPr>
-          <w:hyperlink w:anchor="_Toc162960048" w:history="1">
-            <w:r>
-              <w:rPr>
-                <w:rStyle w:val="ab"/>
-                <w:noProof/>
-              </w:rPr>
-              <w:t>Теоретическая часть</w:t>
-            </w:r>
-            <w:r>
-              <w:rPr>
-                <w:noProof/>
-                <w:webHidden/>
-              </w:rPr>
-              <w:tab/>
-            </w:r>
-            <w:r>
-              <w:rPr>
-                <w:noProof/>
-                <w:webHidden/>
-              </w:rPr>
-              <w:fldChar w:fldCharType="begin"/>
-            </w:r>
-            <w:r>
-              <w:rPr>
-                <w:noProof/>
-                <w:webHidden/>
-              </w:rPr>
-              <w:instrText xml:space="preserve"> PAGEREF _Toc162960048 \h </w:instrText>
-            </w:r>
-            <w:r>
-              <w:rPr>
-                <w:noProof/>
-                <w:webHidden/>
-              </w:rPr>
-            </w:r>
-            <w:r>
-              <w:rPr>
-                <w:noProof/>
-                <w:webHidden/>
-              </w:rPr>
-              <w:fldChar w:fldCharType="separate"/>
-            </w:r>
-            <w:r>
-              <w:rPr>
-                <w:noProof/>
-                <w:webHidden/>
-              </w:rPr>
-              <w:t>3</w:t>
-            </w:r>
-            <w:r>
-              <w:rPr>
-                <w:noProof/>
-                <w:webHidden/>
-              </w:rPr>
-              <w:fldChar w:fldCharType="end"/>
-            </w:r>
-          </w:hyperlink>
-        </w:p>
-        <w:p>
-          <w:pPr>
-            <w:pStyle w:val="11"/>
-            <w:tabs>
-              <w:tab w:val="right" w:leader="dot" w:pos="9345"/>
-            </w:tabs>
-            <w:rPr>
-              <w:rFonts w:asciiTheme="minorHAnsi" w:eastAsiaTheme="minorEastAsia" w:hAnsiTheme="minorHAnsi"/>
-              <w:noProof/>
-              <w:kern w:val="0"/>
-              <w:sz w:val="22"/>
-              <w:szCs w:val="22"/>
-              <w:lang w:eastAsia="ru-RU"/>
-              <w14:ligatures w14:val="none"/>
-            </w:rPr>
-          </w:pPr>
-          <w:hyperlink w:anchor="_Toc162960049" w:history="1">
-            <w:r>
-              <w:rPr>
-                <w:rStyle w:val="ab"/>
-                <w:noProof/>
-              </w:rPr>
-              <w:t>Практическая часть</w:t>
-            </w:r>
-            <w:r>
-              <w:rPr>
-                <w:noProof/>
-                <w:webHidden/>
-              </w:rPr>
-              <w:tab/>
-            </w:r>
-            <w:r>
-              <w:rPr>
-                <w:noProof/>
-                <w:webHidden/>
-              </w:rPr>
-              <w:fldChar w:fldCharType="begin"/>
-            </w:r>
-            <w:r>
-              <w:rPr>
-                <w:noProof/>
-                <w:webHidden/>
-              </w:rPr>
-              <w:instrText xml:space="preserve"> PAGEREF _Toc162960049 \h </w:instrText>
-            </w:r>
-            <w:r>
-              <w:rPr>
-                <w:noProof/>
-                <w:webHidden/>
-              </w:rPr>
-            </w:r>
-            <w:r>
-              <w:rPr>
-                <w:noProof/>
-                <w:webHidden/>
-              </w:rPr>
-              <w:fldChar w:fldCharType="separate"/>
-            </w:r>
-            <w:r>
-              <w:rPr>
-                <w:noProof/>
-                <w:webHidden/>
-              </w:rPr>
-              <w:t>4</w:t>
-            </w:r>
-            <w:r>
-              <w:rPr>
-                <w:noProof/>
-                <w:webHidden/>
-              </w:rPr>
-              <w:fldChar w:fldCharType="end"/>
-            </w:r>
-          </w:hyperlink>
-        </w:p>
-        <w:p>
-          <w:pPr>
-            <w:pStyle w:val="21"/>
-            <w:tabs>
-              <w:tab w:val="right" w:leader="dot" w:pos="9345"/>
-            </w:tabs>
-            <w:rPr>
-              <w:rFonts w:asciiTheme="minorHAnsi" w:eastAsiaTheme="minorEastAsia" w:hAnsiTheme="minorHAnsi"/>
-              <w:noProof/>
-              <w:kern w:val="0"/>
-              <w:sz w:val="22"/>
-              <w:szCs w:val="22"/>
-              <w:lang w:eastAsia="ru-RU"/>
-              <w14:ligatures w14:val="none"/>
-            </w:rPr>
-          </w:pPr>
-          <w:hyperlink w:anchor="_Toc162960050" w:history="1">
-            <w:r>
-              <w:rPr>
-                <w:rStyle w:val="ab"/>
-                <w:noProof/>
-              </w:rPr>
-              <w:t>Задача 1</w:t>
-            </w:r>
-            <w:r>
-              <w:rPr>
-                <w:noProof/>
-                <w:webHidden/>
-              </w:rPr>
-              <w:tab/>
-            </w:r>
-            <w:r>
-              <w:rPr>
-                <w:noProof/>
-                <w:webHidden/>
-              </w:rPr>
-              <w:fldChar w:fldCharType="begin"/>
-            </w:r>
-            <w:r>
-              <w:rPr>
-                <w:noProof/>
-                <w:webHidden/>
-              </w:rPr>
-              <w:instrText xml:space="preserve"> PAGEREF _Toc162960050 \h </w:instrText>
-            </w:r>
-            <w:r>
-              <w:rPr>
-                <w:noProof/>
-                <w:webHidden/>
-              </w:rPr>
-            </w:r>
-            <w:r>
-              <w:rPr>
-                <w:noProof/>
-                <w:webHidden/>
-              </w:rPr>
-              <w:fldChar w:fldCharType="separate"/>
-            </w:r>
-            <w:r>
-              <w:rPr>
-                <w:noProof/>
-                <w:webHidden/>
-              </w:rPr>
-              <w:t>4</w:t>
-            </w:r>
-            <w:r>
-              <w:rPr>
-                <w:noProof/>
-                <w:webHidden/>
-              </w:rPr>
-              <w:fldChar w:fldCharType="end"/>
-            </w:r>
-          </w:hyperlink>
-        </w:p>
-        <w:p>
-          <w:pPr>
-            <w:pStyle w:val="21"/>
-            <w:tabs>
-              <w:tab w:val="right" w:leader="dot" w:pos="9345"/>
-            </w:tabs>
-            <w:rPr>
-              <w:rFonts w:asciiTheme="minorHAnsi" w:eastAsiaTheme="minorEastAsia" w:hAnsiTheme="minorHAnsi"/>
-              <w:noProof/>
-              <w:kern w:val="0"/>
-              <w:sz w:val="22"/>
-              <w:szCs w:val="22"/>
-              <w:lang w:eastAsia="ru-RU"/>
-              <w14:ligatures w14:val="none"/>
-            </w:rPr>
-          </w:pPr>
-          <w:hyperlink w:anchor="_Toc162960051" w:history="1">
-            <w:r>
-              <w:rPr>
-                <w:rStyle w:val="ab"/>
-                <w:noProof/>
-              </w:rPr>
-              <w:t>Задача 2</w:t>
-            </w:r>
-            <w:r>
-              <w:rPr>
-                <w:noProof/>
-                <w:webHidden/>
-              </w:rPr>
-              <w:tab/>
-            </w:r>
-            <w:r>
-              <w:rPr>
-                <w:noProof/>
-                <w:webHidden/>
-              </w:rPr>
-              <w:fldChar w:fldCharType="begin"/>
-            </w:r>
-            <w:r>
-              <w:rPr>
-                <w:noProof/>
-                <w:webHidden/>
-              </w:rPr>
-              <w:instrText xml:space="preserve"> PAGEREF _Toc162960051 \h </w:instrText>
-            </w:r>
-            <w:r>
-              <w:rPr>
-                <w:noProof/>
-                <w:webHidden/>
-              </w:rPr>
-            </w:r>
-            <w:r>
-              <w:rPr>
-                <w:noProof/>
-                <w:webHidden/>
-              </w:rPr>
-              <w:fldChar w:fldCharType="separate"/>
-            </w:r>
-            <w:r>
-              <w:rPr>
-                <w:noProof/>
-                <w:webHidden/>
-              </w:rPr>
-              <w:t>5</w:t>
-            </w:r>
-            <w:r>
-              <w:rPr>
-                <w:noProof/>
-                <w:webHidden/>
-              </w:rPr>
-              <w:fldChar w:fldCharType="end"/>
-            </w:r>
-          </w:hyperlink>
-        </w:p>
-        <w:p>
-          <w:pPr>
-            <w:pStyle w:val="11"/>
-            <w:tabs>
-              <w:tab w:val="right" w:leader="dot" w:pos="9345"/>
-            </w:tabs>
-            <w:rPr>
-              <w:rFonts w:asciiTheme="minorHAnsi" w:eastAsiaTheme="minorEastAsia" w:hAnsiTheme="minorHAnsi"/>
-              <w:noProof/>
-              <w:kern w:val="0"/>
-              <w:sz w:val="22"/>
-              <w:szCs w:val="22"/>
-              <w:lang w:eastAsia="ru-RU"/>
-              <w14:ligatures w14:val="none"/>
-            </w:rPr>
-          </w:pPr>
-          <w:hyperlink w:anchor="_Toc162960052" w:history="1">
-            <w:r>
-              <w:rPr>
-                <w:rStyle w:val="ab"/>
-                <w:noProof/>
-              </w:rPr>
-              <w:t>Вывод</w:t>
-            </w:r>
-            <w:r>
-              <w:rPr>
-                <w:noProof/>
-                <w:webHidden/>
-              </w:rPr>
-              <w:tab/>
-            </w:r>
-            <w:r>
-              <w:rPr>
-                <w:noProof/>
-                <w:webHidden/>
-              </w:rPr>
-              <w:fldChar w:fldCharType="begin"/>
-            </w:r>
-            <w:r>
-              <w:rPr>
-                <w:noProof/>
-                <w:webHidden/>
-              </w:rPr>
-              <w:instrText xml:space="preserve"> PAGEREF _Toc162960052 \h </w:instrText>
-            </w:r>
-            <w:r>
-              <w:rPr>
-                <w:noProof/>
-                <w:webHidden/>
-              </w:rPr>
-            </w:r>
-            <w:r>
-              <w:rPr>
-                <w:noProof/>
-                <w:webHidden/>
-              </w:rPr>
-              <w:fldChar w:fldCharType="separate"/>
-            </w:r>
-            <w:r>
-              <w:rPr>
-                <w:noProof/>
-                <w:webHidden/>
-              </w:rPr>
-              <w:t>5</w:t>
-            </w:r>
-            <w:r>
-              <w:rPr>
-                <w:noProof/>
-                <w:webHidden/>
-              </w:rPr>
-              <w:fldChar w:fldCharType="end"/>
-            </w:r>
-          </w:hyperlink>
-        </w:p>
-        <w:p>
-          <w:pPr>
-            <w:pStyle w:val="11"/>
-            <w:tabs>
-              <w:tab w:val="right" w:leader="dot" w:pos="9345"/>
-            </w:tabs>
-            <w:rPr>
-              <w:rFonts w:asciiTheme="minorHAnsi" w:eastAsiaTheme="minorEastAsia" w:hAnsiTheme="minorHAnsi"/>
-              <w:noProof/>
-              <w:kern w:val="0"/>
-              <w:sz w:val="22"/>
-              <w:szCs w:val="22"/>
-              <w:lang w:eastAsia="ru-RU"/>
-              <w14:ligatures w14:val="none"/>
-            </w:rPr>
-          </w:pPr>
-          <w:hyperlink w:anchor="_Toc162960053" w:history="1">
-            <w:r>
-              <w:rPr>
-                <w:rStyle w:val="ab"/>
-                <w:noProof/>
-              </w:rPr>
-              <w:t>Приложение</w:t>
-            </w:r>
-            <w:r>
-              <w:rPr>
-                <w:rStyle w:val="ab"/>
-                <w:noProof/>
-                <w:lang w:val="en-US"/>
-              </w:rPr>
-              <w:t xml:space="preserve"> 1</w:t>
-            </w:r>
-            <w:r>
-              <w:rPr>
-                <w:noProof/>
-                <w:webHidden/>
-              </w:rPr>
-              <w:tab/>
-            </w:r>
-            <w:r>
-              <w:rPr>
-                <w:noProof/>
-                <w:webHidden/>
-              </w:rPr>
-              <w:fldChar w:fldCharType="begin"/>
-            </w:r>
-            <w:r>
-              <w:rPr>
-                <w:noProof/>
-                <w:webHidden/>
-              </w:rPr>
-              <w:instrText xml:space="preserve"> PAGEREF _Toc162960053 \h </w:instrText>
-            </w:r>
-            <w:r>
-              <w:rPr>
-                <w:noProof/>
-                <w:webHidden/>
-              </w:rPr>
-            </w:r>
-            <w:r>
-              <w:rPr>
-                <w:noProof/>
-                <w:webHidden/>
-              </w:rPr>
-              <w:fldChar w:fldCharType="separate"/>
-            </w:r>
-            <w:r>
-              <w:rPr>
-                <w:noProof/>
-                <w:webHidden/>
-              </w:rPr>
-              <w:t>6</w:t>
-            </w:r>
-            <w:r>
-              <w:rPr>
-                <w:noProof/>
-                <w:webHidden/>
-              </w:rPr>
-              <w:fldChar w:fldCharType="end"/>
-            </w:r>
-          </w:hyperlink>
-        </w:p>
-        <w:p>
-          <w:pPr>
-            <w:pStyle w:val="11"/>
-            <w:tabs>
-              <w:tab w:val="right" w:leader="dot" w:pos="9345"/>
-            </w:tabs>
-            <w:rPr>
-              <w:rFonts w:asciiTheme="minorHAnsi" w:eastAsiaTheme="minorEastAsia" w:hAnsiTheme="minorHAnsi"/>
-              <w:noProof/>
-              <w:kern w:val="0"/>
-              <w:sz w:val="22"/>
-              <w:szCs w:val="22"/>
-              <w:lang w:eastAsia="ru-RU"/>
-              <w14:ligatures w14:val="none"/>
-            </w:rPr>
-          </w:pPr>
-          <w:hyperlink w:anchor="_Toc162960054" w:history="1">
-            <w:r>
-              <w:rPr>
-                <w:rStyle w:val="ab"/>
-                <w:noProof/>
-              </w:rPr>
-              <w:t>Приложение 2</w:t>
-            </w:r>
-            <w:r>
-              <w:rPr>
-                <w:noProof/>
-                <w:webHidden/>
-              </w:rPr>
-              <w:tab/>
-            </w:r>
-            <w:r>
-              <w:rPr>
-                <w:noProof/>
-                <w:webHidden/>
-              </w:rPr>
-              <w:fldChar w:fldCharType="begin"/>
-            </w:r>
-            <w:r>
-              <w:rPr>
-                <w:noProof/>
-                <w:webHidden/>
-              </w:rPr>
-              <w:instrText xml:space="preserve"> PAGEREF _Toc162960054 \h </w:instrText>
-            </w:r>
-            <w:r>
-              <w:rPr>
-                <w:noProof/>
-                <w:webHidden/>
-              </w:rPr>
-            </w:r>
-            <w:r>
-              <w:rPr>
-                <w:noProof/>
-                <w:webHidden/>
-              </w:rPr>
-              <w:fldChar w:fldCharType="separate"/>
-            </w:r>
-            <w:r>
-              <w:rPr>
-                <w:noProof/>
-                <w:webHidden/>
-              </w:rPr>
-              <w:t>6</w:t>
-            </w:r>
-            <w:r>
-              <w:rPr>
-                <w:noProof/>
-                <w:webHidden/>
-              </w:rPr>
-              <w:fldChar w:fldCharType="end"/>
-            </w:r>
-          </w:hyperlink>
-        </w:p>
-        <w:p>
-          <w:r>
-            <w:fldChar w:fldCharType="end"/>
-          </w:r>
-        </w:p>
-      </w:sdtContent>
-    </w:sdt>
     <w:p>
-      <w:r>
-        <w:br w:type="page"/>
+      <w:pPr>
+        <w:rPr>
+          <w:sz w:val="36"/>
+        </w:rPr>
+      </w:pPr>
+      <w:r>
+        <w:rPr>
+          <w:sz w:val="36"/>
+        </w:rPr>
+        <w:lastRenderedPageBreak/>
+        <w:t>Оглавление</w:t>
       </w:r>
     </w:p>
     <w:p>
       <w:pPr>
+        <w:pStyle w:val="11"/>
+        <w:tabs>
+          <w:tab w:val="right" w:leader="dot" w:pos="9345"/>
+        </w:tabs>
+        <w:rPr>
+          <w:rFonts w:asciiTheme="minorHAnsi" w:eastAsiaTheme="minorEastAsia" w:hAnsiTheme="minorHAnsi"/>
+          <w:noProof/>
+          <w:kern w:val="0"/>
+          <w:sz w:val="22"/>
+          <w:szCs w:val="22"/>
+          <w:lang w:eastAsia="ru-RU"/>
+          <w14:ligatures w14:val="none"/>
+        </w:rPr>
+      </w:pPr>
+      <w:r>
+        <w:fldChar w:fldCharType="begin"/>
+      </w:r>
+      <w:r>
+        <w:instrText xml:space="preserve"> TOC \o "1-3" \h \z \u </w:instrText>
+      </w:r>
+      <w:r>
+        <w:fldChar w:fldCharType="separate"/>
+      </w:r>
+      <w:hyperlink w:anchor="_Toc163221123" w:history="1">
+        <w:r>
+          <w:rPr>
+            <w:rStyle w:val="ab"/>
+            <w:noProof/>
+          </w:rPr>
+          <w:t>Цель</w:t>
+        </w:r>
+        <w:r>
+          <w:rPr>
+            <w:noProof/>
+            <w:webHidden/>
+          </w:rPr>
+          <w:tab/>
+        </w:r>
+        <w:r>
+          <w:rPr>
+            <w:noProof/>
+            <w:webHidden/>
+          </w:rPr>
+          <w:fldChar w:fldCharType="begin"/>
+        </w:r>
+        <w:r>
+          <w:rPr>
+            <w:noProof/>
+            <w:webHidden/>
+          </w:rPr>
+          <w:instrText xml:space="preserve"> PAGEREF _Toc163221123 \h </w:instrText>
+        </w:r>
+        <w:r>
+          <w:rPr>
+            <w:noProof/>
+            <w:webHidden/>
+          </w:rPr>
+        </w:r>
+        <w:r>
+          <w:rPr>
+            <w:noProof/>
+            <w:webHidden/>
+          </w:rPr>
+          <w:fldChar w:fldCharType="separate"/>
+        </w:r>
+        <w:r>
+          <w:rPr>
+            <w:noProof/>
+            <w:webHidden/>
+          </w:rPr>
+          <w:t>3</w:t>
+        </w:r>
+        <w:r>
+          <w:rPr>
+            <w:noProof/>
+            <w:webHidden/>
+          </w:rPr>
+          <w:fldChar w:fldCharType="end"/>
+        </w:r>
+      </w:hyperlink>
+    </w:p>
+    <w:p>
+      <w:pPr>
+        <w:pStyle w:val="11"/>
+        <w:tabs>
+          <w:tab w:val="right" w:leader="dot" w:pos="9345"/>
+        </w:tabs>
+        <w:rPr>
+          <w:rFonts w:asciiTheme="minorHAnsi" w:eastAsiaTheme="minorEastAsia" w:hAnsiTheme="minorHAnsi"/>
+          <w:noProof/>
+          <w:kern w:val="0"/>
+          <w:sz w:val="22"/>
+          <w:szCs w:val="22"/>
+          <w:lang w:eastAsia="ru-RU"/>
+          <w14:ligatures w14:val="none"/>
+        </w:rPr>
+      </w:pPr>
+      <w:hyperlink w:anchor="_Toc163221124" w:history="1">
+        <w:r>
+          <w:rPr>
+            <w:rStyle w:val="ab"/>
+            <w:noProof/>
+          </w:rPr>
+          <w:t>Задачи</w:t>
+        </w:r>
+        <w:r>
+          <w:rPr>
+            <w:noProof/>
+            <w:webHidden/>
+          </w:rPr>
+          <w:tab/>
+        </w:r>
+        <w:r>
+          <w:rPr>
+            <w:noProof/>
+            <w:webHidden/>
+          </w:rPr>
+          <w:fldChar w:fldCharType="begin"/>
+        </w:r>
+        <w:r>
+          <w:rPr>
+            <w:noProof/>
+            <w:webHidden/>
+          </w:rPr>
+          <w:instrText xml:space="preserve"> PAGEREF _Toc163221124 \h </w:instrText>
+        </w:r>
+        <w:r>
+          <w:rPr>
+            <w:noProof/>
+            <w:webHidden/>
+          </w:rPr>
+        </w:r>
+        <w:r>
+          <w:rPr>
+            <w:noProof/>
+            <w:webHidden/>
+          </w:rPr>
+          <w:fldChar w:fldCharType="separate"/>
+        </w:r>
+        <w:r>
+          <w:rPr>
+            <w:noProof/>
+            <w:webHidden/>
+          </w:rPr>
+          <w:t>3</w:t>
+        </w:r>
+        <w:r>
+          <w:rPr>
+            <w:noProof/>
+            <w:webHidden/>
+          </w:rPr>
+          <w:fldChar w:fldCharType="end"/>
+        </w:r>
+      </w:hyperlink>
+    </w:p>
+    <w:p>
+      <w:pPr>
+        <w:pStyle w:val="11"/>
+        <w:tabs>
+          <w:tab w:val="right" w:leader="dot" w:pos="9345"/>
+        </w:tabs>
+        <w:rPr>
+          <w:rFonts w:asciiTheme="minorHAnsi" w:eastAsiaTheme="minorEastAsia" w:hAnsiTheme="minorHAnsi"/>
+          <w:noProof/>
+          <w:kern w:val="0"/>
+          <w:sz w:val="22"/>
+          <w:szCs w:val="22"/>
+          <w:lang w:eastAsia="ru-RU"/>
+          <w14:ligatures w14:val="none"/>
+        </w:rPr>
+      </w:pPr>
+      <w:hyperlink w:anchor="_Toc163221125" w:history="1">
+        <w:r>
+          <w:rPr>
+            <w:rStyle w:val="ab"/>
+            <w:noProof/>
+          </w:rPr>
+          <w:t>Теоретическая часть</w:t>
+        </w:r>
+        <w:r>
+          <w:rPr>
+            <w:noProof/>
+            <w:webHidden/>
+          </w:rPr>
+          <w:tab/>
+        </w:r>
+        <w:r>
+          <w:rPr>
+            <w:noProof/>
+            <w:webHidden/>
+          </w:rPr>
+          <w:fldChar w:fldCharType="begin"/>
+        </w:r>
+        <w:r>
+          <w:rPr>
+            <w:noProof/>
+            <w:webHidden/>
+          </w:rPr>
+          <w:instrText xml:space="preserve"> PAGEREF _Toc163221125 \h </w:instrText>
+        </w:r>
+        <w:r>
+          <w:rPr>
+            <w:noProof/>
+            <w:webHidden/>
+          </w:rPr>
+        </w:r>
+        <w:r>
+          <w:rPr>
+            <w:noProof/>
+            <w:webHidden/>
+          </w:rPr>
+          <w:fldChar w:fldCharType="separate"/>
+        </w:r>
+        <w:r>
+          <w:rPr>
+            <w:noProof/>
+            <w:webHidden/>
+          </w:rPr>
+          <w:t>3</w:t>
+        </w:r>
+        <w:r>
+          <w:rPr>
+            <w:noProof/>
+            <w:webHidden/>
+          </w:rPr>
+          <w:fldChar w:fldCharType="end"/>
+        </w:r>
+      </w:hyperlink>
+    </w:p>
+    <w:p>
+      <w:pPr>
+        <w:pStyle w:val="11"/>
+        <w:tabs>
+          <w:tab w:val="right" w:leader="dot" w:pos="9345"/>
+        </w:tabs>
+        <w:rPr>
+          <w:rFonts w:asciiTheme="minorHAnsi" w:eastAsiaTheme="minorEastAsia" w:hAnsiTheme="minorHAnsi"/>
+          <w:noProof/>
+          <w:kern w:val="0"/>
+          <w:sz w:val="22"/>
+          <w:szCs w:val="22"/>
+          <w:lang w:eastAsia="ru-RU"/>
+          <w14:ligatures w14:val="none"/>
+        </w:rPr>
+      </w:pPr>
+      <w:hyperlink w:anchor="_Toc163221126" w:history="1">
+        <w:r>
+          <w:rPr>
+            <w:rStyle w:val="ab"/>
+            <w:noProof/>
+          </w:rPr>
+          <w:t>Практическая часть</w:t>
+        </w:r>
+        <w:r>
+          <w:rPr>
+            <w:noProof/>
+            <w:webHidden/>
+          </w:rPr>
+          <w:tab/>
+        </w:r>
+        <w:r>
+          <w:rPr>
+            <w:noProof/>
+            <w:webHidden/>
+          </w:rPr>
+          <w:fldChar w:fldCharType="begin"/>
+        </w:r>
+        <w:r>
+          <w:rPr>
+            <w:noProof/>
+            <w:webHidden/>
+          </w:rPr>
+          <w:instrText xml:space="preserve"> PAGEREF _Toc163221126 \h </w:instrText>
+        </w:r>
+        <w:r>
+          <w:rPr>
+            <w:noProof/>
+            <w:webHidden/>
+          </w:rPr>
+        </w:r>
+        <w:r>
+          <w:rPr>
+            <w:noProof/>
+            <w:webHidden/>
+          </w:rPr>
+          <w:fldChar w:fldCharType="separate"/>
+        </w:r>
+        <w:r>
+          <w:rPr>
+            <w:noProof/>
+            <w:webHidden/>
+          </w:rPr>
+          <w:t>4</w:t>
+        </w:r>
+        <w:r>
+          <w:rPr>
+            <w:noProof/>
+            <w:webHidden/>
+          </w:rPr>
+          <w:fldChar w:fldCharType="end"/>
+        </w:r>
+      </w:hyperlink>
+    </w:p>
+    <w:p>
+      <w:pPr>
+        <w:pStyle w:val="21"/>
+        <w:tabs>
+          <w:tab w:val="right" w:leader="dot" w:pos="9345"/>
+        </w:tabs>
+        <w:rPr>
+          <w:rFonts w:asciiTheme="minorHAnsi" w:eastAsiaTheme="minorEastAsia" w:hAnsiTheme="minorHAnsi"/>
+          <w:noProof/>
+          <w:kern w:val="0"/>
+          <w:sz w:val="22"/>
+          <w:szCs w:val="22"/>
+          <w:lang w:eastAsia="ru-RU"/>
+          <w14:ligatures w14:val="none"/>
+        </w:rPr>
+      </w:pPr>
+      <w:hyperlink w:anchor="_Toc163221127" w:history="1">
+        <w:r>
+          <w:rPr>
+            <w:rStyle w:val="ab"/>
+            <w:noProof/>
+          </w:rPr>
+          <w:t>Задача 1</w:t>
+        </w:r>
+        <w:r>
+          <w:rPr>
+            <w:noProof/>
+            <w:webHidden/>
+          </w:rPr>
+          <w:tab/>
+        </w:r>
+        <w:r>
+          <w:rPr>
+            <w:noProof/>
+            <w:webHidden/>
+          </w:rPr>
+          <w:fldChar w:fldCharType="begin"/>
+        </w:r>
+        <w:r>
+          <w:rPr>
+            <w:noProof/>
+            <w:webHidden/>
+          </w:rPr>
+          <w:instrText xml:space="preserve"> PAGEREF _Toc163221127 \h </w:instrText>
+        </w:r>
+        <w:r>
+          <w:rPr>
+            <w:noProof/>
+            <w:webHidden/>
+          </w:rPr>
+        </w:r>
+        <w:r>
+          <w:rPr>
+            <w:noProof/>
+            <w:webHidden/>
+          </w:rPr>
+          <w:fldChar w:fldCharType="separate"/>
+        </w:r>
+        <w:r>
+          <w:rPr>
+            <w:noProof/>
+            <w:webHidden/>
+          </w:rPr>
+          <w:t>4</w:t>
+        </w:r>
+        <w:r>
+          <w:rPr>
+            <w:noProof/>
+            <w:webHidden/>
+          </w:rPr>
+          <w:fldChar w:fldCharType="end"/>
+        </w:r>
+      </w:hyperlink>
+    </w:p>
+    <w:p>
+      <w:pPr>
+        <w:pStyle w:val="21"/>
+        <w:tabs>
+          <w:tab w:val="right" w:leader="dot" w:pos="9345"/>
+        </w:tabs>
+        <w:rPr>
+          <w:rFonts w:asciiTheme="minorHAnsi" w:eastAsiaTheme="minorEastAsia" w:hAnsiTheme="minorHAnsi"/>
+          <w:noProof/>
+          <w:kern w:val="0"/>
+          <w:sz w:val="22"/>
+          <w:szCs w:val="22"/>
+          <w:lang w:eastAsia="ru-RU"/>
+          <w14:ligatures w14:val="none"/>
+        </w:rPr>
+      </w:pPr>
+      <w:hyperlink w:anchor="_Toc163221128" w:history="1">
+        <w:r>
+          <w:rPr>
+            <w:rStyle w:val="ab"/>
+            <w:noProof/>
+          </w:rPr>
+          <w:t>Задача 2</w:t>
+        </w:r>
+        <w:r>
+          <w:rPr>
+            <w:noProof/>
+            <w:webHidden/>
+          </w:rPr>
+          <w:tab/>
+        </w:r>
+        <w:r>
+          <w:rPr>
+            <w:noProof/>
+            <w:webHidden/>
+          </w:rPr>
+          <w:fldChar w:fldCharType="begin"/>
+        </w:r>
+        <w:r>
+          <w:rPr>
+            <w:noProof/>
+            <w:webHidden/>
+          </w:rPr>
+          <w:instrText xml:space="preserve"> PAGEREF _Toc163221128 \h </w:instrText>
+        </w:r>
+        <w:r>
+          <w:rPr>
+            <w:noProof/>
+            <w:webHidden/>
+          </w:rPr>
+        </w:r>
+        <w:r>
+          <w:rPr>
+            <w:noProof/>
+            <w:webHidden/>
+          </w:rPr>
+          <w:fldChar w:fldCharType="separate"/>
+        </w:r>
+        <w:r>
+          <w:rPr>
+            <w:noProof/>
+            <w:webHidden/>
+          </w:rPr>
+          <w:t>5</w:t>
+        </w:r>
+        <w:r>
+          <w:rPr>
+            <w:noProof/>
+            <w:webHidden/>
+          </w:rPr>
+          <w:fldChar w:fldCharType="end"/>
+        </w:r>
+      </w:hyperlink>
+    </w:p>
+    <w:p>
+      <w:pPr>
+        <w:pStyle w:val="11"/>
+        <w:tabs>
+          <w:tab w:val="right" w:leader="dot" w:pos="9345"/>
+        </w:tabs>
+        <w:rPr>
+          <w:rFonts w:asciiTheme="minorHAnsi" w:eastAsiaTheme="minorEastAsia" w:hAnsiTheme="minorHAnsi"/>
+          <w:noProof/>
+          <w:kern w:val="0"/>
+          <w:sz w:val="22"/>
+          <w:szCs w:val="22"/>
+          <w:lang w:eastAsia="ru-RU"/>
+          <w14:ligatures w14:val="none"/>
+        </w:rPr>
+      </w:pPr>
+      <w:hyperlink w:anchor="_Toc163221129" w:history="1">
+        <w:r>
+          <w:rPr>
+            <w:rStyle w:val="ab"/>
+            <w:noProof/>
+          </w:rPr>
+          <w:t>Вывод</w:t>
+        </w:r>
+        <w:r>
+          <w:rPr>
+            <w:noProof/>
+            <w:webHidden/>
+          </w:rPr>
+          <w:tab/>
+        </w:r>
+        <w:r>
+          <w:rPr>
+            <w:noProof/>
+            <w:webHidden/>
+          </w:rPr>
+          <w:fldChar w:fldCharType="begin"/>
+        </w:r>
+        <w:r>
+          <w:rPr>
+            <w:noProof/>
+            <w:webHidden/>
+          </w:rPr>
+          <w:instrText xml:space="preserve"> PAGEREF _Toc163221129 \h </w:instrText>
+        </w:r>
+        <w:r>
+          <w:rPr>
+            <w:noProof/>
+            <w:webHidden/>
+          </w:rPr>
+        </w:r>
+        <w:r>
+          <w:rPr>
+            <w:noProof/>
+            <w:webHidden/>
+          </w:rPr>
+          <w:fldChar w:fldCharType="separate"/>
+        </w:r>
+        <w:r>
+          <w:rPr>
+            <w:noProof/>
+            <w:webHidden/>
+          </w:rPr>
+          <w:t>5</w:t>
+        </w:r>
+        <w:r>
+          <w:rPr>
+            <w:noProof/>
+            <w:webHidden/>
+          </w:rPr>
+          <w:fldChar w:fldCharType="end"/>
+        </w:r>
+      </w:hyperlink>
+    </w:p>
+    <w:p>
+      <w:pPr>
+        <w:pStyle w:val="11"/>
+        <w:tabs>
+          <w:tab w:val="right" w:leader="dot" w:pos="9345"/>
+        </w:tabs>
+        <w:rPr>
+          <w:rFonts w:asciiTheme="minorHAnsi" w:eastAsiaTheme="minorEastAsia" w:hAnsiTheme="minorHAnsi"/>
+          <w:noProof/>
+          <w:kern w:val="0"/>
+          <w:sz w:val="22"/>
+          <w:szCs w:val="22"/>
+          <w:lang w:eastAsia="ru-RU"/>
+          <w14:ligatures w14:val="none"/>
+        </w:rPr>
+      </w:pPr>
+      <w:hyperlink w:anchor="_Toc163221130" w:history="1">
+        <w:r>
+          <w:rPr>
+            <w:rStyle w:val="ab"/>
+            <w:noProof/>
+          </w:rPr>
+          <w:t>Приложение</w:t>
+        </w:r>
+        <w:r>
+          <w:rPr>
+            <w:rStyle w:val="ab"/>
+            <w:noProof/>
+            <w:lang w:val="en-US"/>
+          </w:rPr>
+          <w:t xml:space="preserve"> 1</w:t>
+        </w:r>
+        <w:r>
+          <w:rPr>
+            <w:noProof/>
+            <w:webHidden/>
+          </w:rPr>
+          <w:tab/>
+        </w:r>
+        <w:r>
+          <w:rPr>
+            <w:noProof/>
+            <w:webHidden/>
+          </w:rPr>
+          <w:fldChar w:fldCharType="begin"/>
+        </w:r>
+        <w:r>
+          <w:rPr>
+            <w:noProof/>
+            <w:webHidden/>
+          </w:rPr>
+          <w:instrText xml:space="preserve"> PAGEREF _Toc163221130 \h </w:instrText>
+        </w:r>
+        <w:r>
+          <w:rPr>
+            <w:noProof/>
+            <w:webHidden/>
+          </w:rPr>
+        </w:r>
+        <w:r>
+          <w:rPr>
+            <w:noProof/>
+            <w:webHidden/>
+          </w:rPr>
+          <w:fldChar w:fldCharType="separate"/>
+        </w:r>
+        <w:r>
+          <w:rPr>
+            <w:noProof/>
+            <w:webHidden/>
+          </w:rPr>
+          <w:t>6</w:t>
+        </w:r>
+        <w:r>
+          <w:rPr>
+            <w:noProof/>
+            <w:webHidden/>
+          </w:rPr>
+          <w:fldChar w:fldCharType="end"/>
+        </w:r>
+      </w:hyperlink>
+    </w:p>
+    <w:p>
+      <w:pPr>
+        <w:pStyle w:val="11"/>
+        <w:tabs>
+          <w:tab w:val="right" w:leader="dot" w:pos="9345"/>
+        </w:tabs>
+        <w:rPr>
+          <w:rFonts w:asciiTheme="minorHAnsi" w:eastAsiaTheme="minorEastAsia" w:hAnsiTheme="minorHAnsi"/>
+          <w:noProof/>
+          <w:kern w:val="0"/>
+          <w:sz w:val="22"/>
+          <w:szCs w:val="22"/>
+          <w:lang w:eastAsia="ru-RU"/>
+          <w14:ligatures w14:val="none"/>
+        </w:rPr>
+      </w:pPr>
+      <w:hyperlink w:anchor="_Toc163221131" w:history="1">
+        <w:r>
+          <w:rPr>
+            <w:rStyle w:val="ab"/>
+            <w:noProof/>
+          </w:rPr>
+          <w:t>Приложение 2</w:t>
+        </w:r>
+        <w:r>
+          <w:rPr>
+            <w:noProof/>
+            <w:webHidden/>
+          </w:rPr>
+          <w:tab/>
+        </w:r>
+        <w:r>
+          <w:rPr>
+            <w:noProof/>
+            <w:webHidden/>
+          </w:rPr>
+          <w:fldChar w:fldCharType="begin"/>
+        </w:r>
+        <w:r>
+          <w:rPr>
+            <w:noProof/>
+            <w:webHidden/>
+          </w:rPr>
+          <w:instrText xml:space="preserve"> PAGEREF _Toc163221131 \h </w:instrText>
+        </w:r>
+        <w:r>
+          <w:rPr>
+            <w:noProof/>
+            <w:webHidden/>
+          </w:rPr>
+        </w:r>
+        <w:r>
+          <w:rPr>
+            <w:noProof/>
+            <w:webHidden/>
+          </w:rPr>
+          <w:fldChar w:fldCharType="separate"/>
+        </w:r>
+        <w:r>
+          <w:rPr>
+            <w:noProof/>
+            <w:webHidden/>
+          </w:rPr>
+          <w:t>6</w:t>
+        </w:r>
+        <w:r>
+          <w:rPr>
+            <w:noProof/>
+            <w:webHidden/>
+          </w:rPr>
+          <w:fldChar w:fldCharType="end"/>
+        </w:r>
+      </w:hyperlink>
+    </w:p>
+    <w:p>
+      <w:r>
+        <w:fldChar w:fldCharType="end"/>
+      </w:r>
+      <w:r>
+        <w:br w:type="page"/>
+      </w:r>
+    </w:p>
+    <w:p>
+      <w:pPr>
         <w:pStyle w:val="1"/>
       </w:pPr>
-      <w:bookmarkStart w:id="1" w:name="_Toc162960046"/>
+      <w:bookmarkStart w:id="2" w:name="_Toc162960046"/>
+      <w:bookmarkStart w:id="3" w:name="_Toc163221123"/>
       <w:r>
         <w:lastRenderedPageBreak/>
         <w:t>Цель</w:t>
       </w:r>
-      <w:bookmarkEnd w:id="1"/>
+      <w:bookmarkEnd w:id="2"/>
+      <w:bookmarkEnd w:id="3"/>
     </w:p>
     <w:p>
       <w:pPr>
@@ -975,11 +899,13 @@
       <w:pPr>
         <w:pStyle w:val="1"/>
       </w:pPr>
-      <w:bookmarkStart w:id="2" w:name="_Toc162960047"/>
+      <w:bookmarkStart w:id="4" w:name="_Toc162960047"/>
+      <w:bookmarkStart w:id="5" w:name="_Toc163221124"/>
       <w:r>
         <w:t>Задачи</w:t>
       </w:r>
-      <w:bookmarkEnd w:id="2"/>
+      <w:bookmarkEnd w:id="4"/>
+      <w:bookmarkEnd w:id="5"/>
     </w:p>
     <w:p>
       <w:pPr>
@@ -1036,14 +962,16 @@
       <w:pPr>
         <w:pStyle w:val="1"/>
       </w:pPr>
-      <w:bookmarkStart w:id="3" w:name="_Toc162960048"/>
+      <w:bookmarkStart w:id="6" w:name="_Toc162960048"/>
+      <w:bookmarkStart w:id="7" w:name="_Toc163221125"/>
       <w:r>
         <w:t>Тео</w:t>
       </w:r>
       <w:r>
         <w:t>ретическая часть</w:t>
       </w:r>
-      <w:bookmarkEnd w:id="3"/>
+      <w:bookmarkEnd w:id="6"/>
+      <w:bookmarkEnd w:id="7"/>
       <w:r>
         <w:t xml:space="preserve"> </w:t>
       </w:r>
@@ -1174,8 +1102,6 @@
         </w:rPr>
         <w:t>e</w:t>
       </w:r>
-      <w:bookmarkStart w:id="4" w:name="_GoBack"/>
-      <w:bookmarkEnd w:id="4"/>
       <w:r>
         <w:rPr>
           <w:lang w:val="en-US"/>
@@ -1391,11 +1317,13 @@
       <w:pPr>
         <w:pStyle w:val="1"/>
       </w:pPr>
-      <w:bookmarkStart w:id="5" w:name="_Toc162960049"/>
+      <w:bookmarkStart w:id="8" w:name="_Toc162960049"/>
+      <w:bookmarkStart w:id="9" w:name="_Toc163221126"/>
       <w:r>
         <w:t>Практическая часть</w:t>
       </w:r>
-      <w:bookmarkEnd w:id="5"/>
+      <w:bookmarkEnd w:id="8"/>
+      <w:bookmarkEnd w:id="9"/>
     </w:p>
     <w:p>
       <w:pPr>
@@ -1405,14 +1333,16 @@
         </w:tabs>
         <w:ind w:firstLine="567"/>
       </w:pPr>
-      <w:bookmarkStart w:id="6" w:name="_Toc162960050"/>
+      <w:bookmarkStart w:id="10" w:name="_Toc162960050"/>
+      <w:bookmarkStart w:id="11" w:name="_Toc163221127"/>
       <w:r>
         <w:t>Задача</w:t>
       </w:r>
       <w:r>
         <w:t xml:space="preserve"> 1</w:t>
       </w:r>
-      <w:bookmarkEnd w:id="6"/>
+      <w:bookmarkEnd w:id="10"/>
+      <w:bookmarkEnd w:id="11"/>
     </w:p>
     <w:p>
       <w:pPr>
@@ -1610,12 +1540,14 @@
         <w:pStyle w:val="2"/>
         <w:ind w:firstLine="567"/>
       </w:pPr>
-      <w:bookmarkStart w:id="7" w:name="_Toc162960051"/>
+      <w:bookmarkStart w:id="12" w:name="_Toc162960051"/>
+      <w:bookmarkStart w:id="13" w:name="_Toc163221128"/>
       <w:r>
         <w:lastRenderedPageBreak/>
         <w:t>Задача 2</w:t>
       </w:r>
-      <w:bookmarkEnd w:id="7"/>
+      <w:bookmarkEnd w:id="12"/>
+      <w:bookmarkEnd w:id="13"/>
     </w:p>
     <w:p>
       <w:pPr>
@@ -1661,11 +1593,13 @@
       <w:pPr>
         <w:pStyle w:val="1"/>
       </w:pPr>
-      <w:bookmarkStart w:id="8" w:name="_Toc162960052"/>
+      <w:bookmarkStart w:id="14" w:name="_Toc162960052"/>
+      <w:bookmarkStart w:id="15" w:name="_Toc163221129"/>
       <w:r>
         <w:t>Вывод</w:t>
       </w:r>
-      <w:bookmarkEnd w:id="8"/>
+      <w:bookmarkEnd w:id="14"/>
+      <w:bookmarkEnd w:id="15"/>
     </w:p>
     <w:p>
       <w:pPr>
@@ -1712,7 +1646,8 @@
           <w:lang w:val="en-US"/>
         </w:rPr>
       </w:pPr>
-      <w:bookmarkStart w:id="9" w:name="_Toc162960053"/>
+      <w:bookmarkStart w:id="16" w:name="_Toc162960053"/>
+      <w:bookmarkStart w:id="17" w:name="_Toc163221130"/>
       <w:r>
         <w:lastRenderedPageBreak/>
         <w:t>Приложение</w:t>
@@ -1723,7 +1658,8 @@
         </w:rPr>
         <w:t xml:space="preserve"> 1</w:t>
       </w:r>
-      <w:bookmarkEnd w:id="9"/>
+      <w:bookmarkEnd w:id="16"/>
+      <w:bookmarkEnd w:id="17"/>
     </w:p>
     <w:tbl>
       <w:tblPr>
@@ -3800,11 +3736,13 @@
       <w:pPr>
         <w:pStyle w:val="1"/>
       </w:pPr>
-      <w:bookmarkStart w:id="10" w:name="_Toc162960054"/>
+      <w:bookmarkStart w:id="18" w:name="_Toc162960054"/>
+      <w:bookmarkStart w:id="19" w:name="_Toc163221131"/>
       <w:r>
         <w:t>Приложение 2</w:t>
       </w:r>
-      <w:bookmarkEnd w:id="10"/>
+      <w:bookmarkEnd w:id="18"/>
+      <w:bookmarkEnd w:id="19"/>
     </w:p>
     <w:tbl>
       <w:tblPr>
@@ -11781,7 +11719,7 @@
 </file>
 
 <file path=customXml/itemProps1.xml><?xml version="1.0" encoding="utf-8"?>
-<ds:datastoreItem xmlns:ds="http://schemas.openxmlformats.org/officeDocument/2006/customXml" ds:itemID="{49252415-0453-42DE-B2D0-72E0E5DB081E}">
+<ds:datastoreItem xmlns:ds="http://schemas.openxmlformats.org/officeDocument/2006/customXml" ds:itemID="{3D38F578-A29F-4FDC-8959-C812BB6E961D}">
   <ds:schemaRefs>
     <ds:schemaRef ds:uri="http://schemas.openxmlformats.org/officeDocument/2006/bibliography"/>
   </ds:schemaRefs>

</xml_diff>